<commit_message>
Exercise 6 & 7 OK
</commit_message>
<xml_diff>
--- a/Exos/02-mld/00-tp-franck.docx
+++ b/Exos/02-mld/00-tp-franck.docx
@@ -1215,20 +1215,16 @@
                 <w:noProof/>
                 <w:webHidden/>
               </w:rPr>
-            </w:r>
-            <w:r>
-              <w:rPr>
-                <w:noProof/>
-                <w:webHidden/>
-              </w:rPr>
               <w:fldChar w:fldCharType="separate"/>
             </w:r>
             <w:r>
               <w:rPr>
+                <w:b/>
+                <w:bCs/>
                 <w:noProof/>
                 <w:webHidden/>
               </w:rPr>
-              <w:t>3</w:t>
+              <w:t>Erreur ! Signet non défini.</w:t>
             </w:r>
             <w:r>
               <w:rPr>
@@ -1284,20 +1280,16 @@
                 <w:noProof/>
                 <w:webHidden/>
               </w:rPr>
-            </w:r>
-            <w:r>
-              <w:rPr>
-                <w:noProof/>
-                <w:webHidden/>
-              </w:rPr>
               <w:fldChar w:fldCharType="separate"/>
             </w:r>
             <w:r>
               <w:rPr>
+                <w:b/>
+                <w:bCs/>
                 <w:noProof/>
                 <w:webHidden/>
               </w:rPr>
-              <w:t>4</w:t>
+              <w:t>Erreur ! Signet non défini.</w:t>
             </w:r>
             <w:r>
               <w:rPr>
@@ -1353,20 +1345,16 @@
                 <w:noProof/>
                 <w:webHidden/>
               </w:rPr>
-            </w:r>
-            <w:r>
-              <w:rPr>
-                <w:noProof/>
-                <w:webHidden/>
-              </w:rPr>
               <w:fldChar w:fldCharType="separate"/>
             </w:r>
             <w:r>
               <w:rPr>
+                <w:b/>
+                <w:bCs/>
                 <w:noProof/>
                 <w:webHidden/>
               </w:rPr>
-              <w:t>5</w:t>
+              <w:t>Erreur ! Signet non défini.</w:t>
             </w:r>
             <w:r>
               <w:rPr>
@@ -1422,20 +1410,16 @@
                 <w:noProof/>
                 <w:webHidden/>
               </w:rPr>
-            </w:r>
-            <w:r>
-              <w:rPr>
-                <w:noProof/>
-                <w:webHidden/>
-              </w:rPr>
               <w:fldChar w:fldCharType="separate"/>
             </w:r>
             <w:r>
               <w:rPr>
+                <w:b/>
+                <w:bCs/>
                 <w:noProof/>
                 <w:webHidden/>
               </w:rPr>
-              <w:t>6</w:t>
+              <w:t>Erreur ! Signet non défini.</w:t>
             </w:r>
             <w:r>
               <w:rPr>
@@ -1890,7 +1874,7 @@
           </mc:Choice>
           <mc:Fallback>
             <w:pict>
-              <v:line w14:anchorId="6CD8832C" id="Connecteur droit 7" o:spid="_x0000_s1026" style="position:absolute;flip:y;z-index:251671552;visibility:visible;mso-wrap-style:square;mso-width-percent:0;mso-height-percent:0;mso-wrap-distance-left:9pt;mso-wrap-distance-top:0;mso-wrap-distance-right:9pt;mso-wrap-distance-bottom:0;mso-position-horizontal:absolute;mso-position-horizontal-relative:text;mso-position-vertical:absolute;mso-position-vertical-relative:text;mso-width-percent:0;mso-height-percent:0;mso-width-relative:margin;mso-height-relative:margin" from="230.1pt,63.2pt" to="279.45pt,63.35pt" o:gfxdata="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" strokecolor="#272727 [2749]"/>
+              <v:line w14:anchorId="021F1F53" id="Connecteur droit 7" o:spid="_x0000_s1026" style="position:absolute;flip:y;z-index:251671552;visibility:visible;mso-wrap-style:square;mso-width-percent:0;mso-height-percent:0;mso-wrap-distance-left:9pt;mso-wrap-distance-top:0;mso-wrap-distance-right:9pt;mso-wrap-distance-bottom:0;mso-position-horizontal:absolute;mso-position-horizontal-relative:text;mso-position-vertical:absolute;mso-position-vertical-relative:text;mso-width-percent:0;mso-height-percent:0;mso-width-relative:margin;mso-height-relative:margin" from="230.1pt,63.2pt" to="279.45pt,63.35pt" o:gfxdata="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" strokecolor="#272727 [2749]"/>
             </w:pict>
           </mc:Fallback>
         </mc:AlternateContent>
@@ -2676,7 +2660,22 @@
         <w:rPr>
           <w:noProof/>
         </w:rPr>
-        <w:t>Department = (dpt_name);</w:t>
+        <w:t>Department = (</w:t>
+      </w:r>
+      <w:r>
+        <w:rPr>
+          <w:b/>
+          <w:bCs/>
+          <w:noProof/>
+          <w:u w:val="single"/>
+        </w:rPr>
+        <w:t>dpt_name</w:t>
+      </w:r>
+      <w:r>
+        <w:rPr>
+          <w:noProof/>
+        </w:rPr>
+        <w:t>);</w:t>
       </w:r>
     </w:p>
     <w:p>
@@ -2689,7 +2688,16 @@
         <w:rPr>
           <w:noProof/>
         </w:rPr>
-        <w:t>Articles = (art_barcode</w:t>
+        <w:t>Articles = (</w:t>
+      </w:r>
+      <w:r>
+        <w:rPr>
+          <w:b/>
+          <w:bCs/>
+          <w:noProof/>
+          <w:u w:val="single"/>
+        </w:rPr>
+        <w:t>art_barcode</w:t>
       </w:r>
       <w:r>
         <w:rPr>
@@ -2714,7 +2722,22 @@
         <w:rPr>
           <w:noProof/>
         </w:rPr>
-        <w:t>Shops = (shop_id, shop_name);</w:t>
+        <w:t>Shops = (</w:t>
+      </w:r>
+      <w:r>
+        <w:rPr>
+          <w:b/>
+          <w:bCs/>
+          <w:noProof/>
+          <w:u w:val="single"/>
+        </w:rPr>
+        <w:t>shop_id</w:t>
+      </w:r>
+      <w:r>
+        <w:rPr>
+          <w:noProof/>
+        </w:rPr>
+        <w:t>, shop_name);</w:t>
       </w:r>
     </w:p>
     <w:p>
@@ -2727,7 +2750,22 @@
         <w:rPr>
           <w:noProof/>
         </w:rPr>
-        <w:t>Sales = (#dpt_name, #art_barcode, #shop_id, quantity);</w:t>
+        <w:t>Sales = (</w:t>
+      </w:r>
+      <w:r>
+        <w:rPr>
+          <w:b/>
+          <w:bCs/>
+          <w:noProof/>
+          <w:u w:val="single"/>
+        </w:rPr>
+        <w:t>#dpt_name, #art_barcode, #shop_id</w:t>
+      </w:r>
+      <w:r>
+        <w:rPr>
+          <w:noProof/>
+        </w:rPr>
+        <w:t>, quantity);</w:t>
       </w:r>
     </w:p>
     <w:p>
@@ -2767,6 +2805,198 @@
       </w:r>
     </w:p>
     <w:p/>
+    <w:p>
+      <w:r>
+        <w:drawing>
+          <wp:inline distT="0" distB="0" distL="0" distR="0" wp14:anchorId="189D0860" wp14:editId="3095DFE4">
+            <wp:extent cx="6645910" cy="4850130"/>
+            <wp:effectExtent l="0" t="0" r="2540" b="7620"/>
+            <wp:docPr id="9" name="Image 9"/>
+            <wp:cNvGraphicFramePr>
+              <a:graphicFrameLocks xmlns:a="http://schemas.openxmlformats.org/drawingml/2006/main" noChangeAspect="1"/>
+            </wp:cNvGraphicFramePr>
+            <a:graphic xmlns:a="http://schemas.openxmlformats.org/drawingml/2006/main">
+              <a:graphicData uri="http://schemas.openxmlformats.org/drawingml/2006/picture">
+                <pic:pic xmlns:pic="http://schemas.openxmlformats.org/drawingml/2006/picture">
+                  <pic:nvPicPr>
+                    <pic:cNvPr id="1" name=""/>
+                    <pic:cNvPicPr/>
+                  </pic:nvPicPr>
+                  <pic:blipFill>
+                    <a:blip r:embed="rId25"/>
+                    <a:stretch>
+                      <a:fillRect/>
+                    </a:stretch>
+                  </pic:blipFill>
+                  <pic:spPr>
+                    <a:xfrm>
+                      <a:off x="0" y="0"/>
+                      <a:ext cx="6645910" cy="4850130"/>
+                    </a:xfrm>
+                    <a:prstGeom prst="rect">
+                      <a:avLst/>
+                    </a:prstGeom>
+                  </pic:spPr>
+                </pic:pic>
+              </a:graphicData>
+            </a:graphic>
+          </wp:inline>
+        </w:drawing>
+      </w:r>
+    </w:p>
+    <w:p/>
+    <w:p>
+      <w:pPr>
+        <w:rPr>
+          <w:noProof/>
+        </w:rPr>
+      </w:pPr>
+      <w:r>
+        <w:rPr>
+          <w:noProof/>
+        </w:rPr>
+        <w:t>Departments = (</w:t>
+      </w:r>
+      <w:r>
+        <w:rPr>
+          <w:b/>
+          <w:bCs/>
+          <w:noProof/>
+          <w:u w:val="single"/>
+        </w:rPr>
+        <w:t>dep_name</w:t>
+      </w:r>
+      <w:r>
+        <w:rPr>
+          <w:noProof/>
+        </w:rPr>
+        <w:t>, dep_floor);</w:t>
+      </w:r>
+    </w:p>
+    <w:p>
+      <w:pPr>
+        <w:rPr>
+          <w:noProof/>
+        </w:rPr>
+      </w:pPr>
+      <w:r>
+        <w:rPr>
+          <w:noProof/>
+        </w:rPr>
+        <w:t>Articles = (</w:t>
+      </w:r>
+      <w:r>
+        <w:rPr>
+          <w:b/>
+          <w:bCs/>
+          <w:noProof/>
+          <w:u w:val="single"/>
+        </w:rPr>
+        <w:t>art_barcode</w:t>
+      </w:r>
+      <w:r>
+        <w:rPr>
+          <w:noProof/>
+        </w:rPr>
+        <w:t>, art_name, art_type, #dep_nam</w:t>
+      </w:r>
+      <w:r>
+        <w:rPr>
+          <w:noProof/>
+        </w:rPr>
+        <w:t>e</w:t>
+      </w:r>
+      <w:r>
+        <w:rPr>
+          <w:noProof/>
+        </w:rPr>
+        <w:t>);</w:t>
+      </w:r>
+    </w:p>
+    <w:p>
+      <w:pPr>
+        <w:rPr>
+          <w:noProof/>
+        </w:rPr>
+      </w:pPr>
+      <w:r>
+        <w:rPr>
+          <w:noProof/>
+        </w:rPr>
+        <w:t>Suppliers = (</w:t>
+      </w:r>
+      <w:r>
+        <w:rPr>
+          <w:b/>
+          <w:bCs/>
+          <w:noProof/>
+          <w:u w:val="single"/>
+        </w:rPr>
+        <w:t>sup_id</w:t>
+      </w:r>
+      <w:r>
+        <w:rPr>
+          <w:noProof/>
+        </w:rPr>
+        <w:t>, sup_address, sup_name);</w:t>
+      </w:r>
+    </w:p>
+    <w:p>
+      <w:pPr>
+        <w:rPr>
+          <w:noProof/>
+        </w:rPr>
+      </w:pPr>
+      <w:r>
+        <w:rPr>
+          <w:noProof/>
+        </w:rPr>
+        <w:t>Employees = (</w:t>
+      </w:r>
+      <w:r>
+        <w:rPr>
+          <w:b/>
+          <w:bCs/>
+          <w:noProof/>
+          <w:u w:val="single"/>
+        </w:rPr>
+        <w:t>emp_id</w:t>
+      </w:r>
+      <w:r>
+        <w:rPr>
+          <w:noProof/>
+        </w:rPr>
+        <w:t>, emp_name, emp_salary, #emp_id_1, #dep_name);</w:t>
+      </w:r>
+    </w:p>
+    <w:p>
+      <w:pPr>
+        <w:rPr>
+          <w:noProof/>
+        </w:rPr>
+      </w:pPr>
+      <w:r>
+        <w:rPr>
+          <w:noProof/>
+        </w:rPr>
+        <w:t>Provide = (</w:t>
+      </w:r>
+      <w:r>
+        <w:rPr>
+          <w:b/>
+          <w:bCs/>
+          <w:noProof/>
+          <w:u w:val="single"/>
+        </w:rPr>
+        <w:t>#art_barcode, #sup_id</w:t>
+      </w:r>
+      <w:r>
+        <w:rPr>
+          <w:noProof/>
+        </w:rPr>
+        <w:t>);</w:t>
+      </w:r>
+    </w:p>
     <w:p>
       <w:pPr>
         <w:rPr>
@@ -2791,10 +3021,225 @@
       </w:r>
     </w:p>
     <w:p/>
+    <w:p>
+      <w:r>
+        <w:drawing>
+          <wp:inline distT="0" distB="0" distL="0" distR="0" wp14:anchorId="14981B56" wp14:editId="351324AD">
+            <wp:extent cx="6645910" cy="3390265"/>
+            <wp:effectExtent l="0" t="0" r="2540" b="635"/>
+            <wp:docPr id="10" name="Image 10"/>
+            <wp:cNvGraphicFramePr>
+              <a:graphicFrameLocks xmlns:a="http://schemas.openxmlformats.org/drawingml/2006/main" noChangeAspect="1"/>
+            </wp:cNvGraphicFramePr>
+            <a:graphic xmlns:a="http://schemas.openxmlformats.org/drawingml/2006/main">
+              <a:graphicData uri="http://schemas.openxmlformats.org/drawingml/2006/picture">
+                <pic:pic xmlns:pic="http://schemas.openxmlformats.org/drawingml/2006/picture">
+                  <pic:nvPicPr>
+                    <pic:cNvPr id="1" name=""/>
+                    <pic:cNvPicPr/>
+                  </pic:nvPicPr>
+                  <pic:blipFill>
+                    <a:blip r:embed="rId26"/>
+                    <a:stretch>
+                      <a:fillRect/>
+                    </a:stretch>
+                  </pic:blipFill>
+                  <pic:spPr>
+                    <a:xfrm>
+                      <a:off x="0" y="0"/>
+                      <a:ext cx="6645910" cy="3390265"/>
+                    </a:xfrm>
+                    <a:prstGeom prst="rect">
+                      <a:avLst/>
+                    </a:prstGeom>
+                  </pic:spPr>
+                </pic:pic>
+              </a:graphicData>
+            </a:graphic>
+          </wp:inline>
+        </w:drawing>
+      </w:r>
+    </w:p>
+    <w:p>
+      <w:pPr>
+        <w:rPr>
+          <w:noProof/>
+        </w:rPr>
+      </w:pPr>
+    </w:p>
+    <w:p>
+      <w:pPr>
+        <w:rPr>
+          <w:noProof/>
+        </w:rPr>
+      </w:pPr>
+      <w:r>
+        <w:rPr>
+          <w:noProof/>
+        </w:rPr>
+        <w:t>Winegrowers = (</w:t>
+      </w:r>
+      <w:r>
+        <w:rPr>
+          <w:b/>
+          <w:bCs/>
+          <w:noProof/>
+          <w:u w:val="single"/>
+        </w:rPr>
+        <w:t>wg_id</w:t>
+      </w:r>
+      <w:r>
+        <w:rPr>
+          <w:noProof/>
+        </w:rPr>
+        <w:t>, wg_name, wg_firstname, wg_city);</w:t>
+      </w:r>
+    </w:p>
+    <w:p>
+      <w:pPr>
+        <w:rPr>
+          <w:noProof/>
+        </w:rPr>
+      </w:pPr>
+      <w:r>
+        <w:rPr>
+          <w:noProof/>
+        </w:rPr>
+        <w:t>Wines = (</w:t>
+      </w:r>
+      <w:r>
+        <w:rPr>
+          <w:b/>
+          <w:bCs/>
+          <w:noProof/>
+          <w:u w:val="single"/>
+        </w:rPr>
+        <w:t>wine_id</w:t>
+      </w:r>
+      <w:r>
+        <w:rPr>
+          <w:noProof/>
+        </w:rPr>
+        <w:t>, wine_cru, wine_vintage, #wg_id);</w:t>
+      </w:r>
+    </w:p>
+    <w:p>
+      <w:pPr>
+        <w:rPr>
+          <w:noProof/>
+        </w:rPr>
+      </w:pPr>
+      <w:r>
+        <w:rPr>
+          <w:noProof/>
+        </w:rPr>
+        <w:t>Clients = (</w:t>
+      </w:r>
+      <w:r>
+        <w:rPr>
+          <w:b/>
+          <w:bCs/>
+          <w:noProof/>
+          <w:u w:val="single"/>
+        </w:rPr>
+        <w:t>client_id</w:t>
+      </w:r>
+      <w:r>
+        <w:rPr>
+          <w:noProof/>
+        </w:rPr>
+        <w:t>, client_name, client_firstname, client_city);</w:t>
+      </w:r>
+    </w:p>
+    <w:p>
+      <w:pPr>
+        <w:rPr>
+          <w:noProof/>
+        </w:rPr>
+      </w:pPr>
+      <w:r>
+        <w:rPr>
+          <w:noProof/>
+        </w:rPr>
+        <w:t>Commands = (</w:t>
+      </w:r>
+      <w:r>
+        <w:rPr>
+          <w:b/>
+          <w:bCs/>
+          <w:noProof/>
+          <w:u w:val="single"/>
+        </w:rPr>
+        <w:t>cmd_id</w:t>
+      </w:r>
+      <w:r>
+        <w:rPr>
+          <w:noProof/>
+        </w:rPr>
+        <w:t>, cmd_date, #client_id);</w:t>
+      </w:r>
+    </w:p>
+    <w:p>
+      <w:pPr>
+        <w:rPr>
+          <w:noProof/>
+        </w:rPr>
+      </w:pPr>
+      <w:r>
+        <w:rPr>
+          <w:noProof/>
+        </w:rPr>
+        <w:t>Judge = (</w:t>
+      </w:r>
+      <w:r>
+        <w:rPr>
+          <w:b/>
+          <w:bCs/>
+          <w:noProof/>
+          <w:u w:val="single"/>
+        </w:rPr>
+        <w:t>#wg_id, #wg_id_1</w:t>
+      </w:r>
+      <w:r>
+        <w:rPr>
+          <w:noProof/>
+        </w:rPr>
+        <w:t>, judge_note);</w:t>
+      </w:r>
+    </w:p>
+    <w:p>
+      <w:pPr>
+        <w:rPr>
+          <w:noProof/>
+        </w:rPr>
+      </w:pPr>
+      <w:r>
+        <w:rPr>
+          <w:noProof/>
+        </w:rPr>
+        <w:t>Buy = (</w:t>
+      </w:r>
+      <w:r>
+        <w:rPr>
+          <w:b/>
+          <w:bCs/>
+          <w:noProof/>
+          <w:u w:val="single"/>
+        </w:rPr>
+        <w:t>#wine_id, #cmd_id</w:t>
+      </w:r>
+      <w:r>
+        <w:rPr>
+          <w:noProof/>
+        </w:rPr>
+        <w:t>, buy_quantity);</w:t>
+      </w:r>
+    </w:p>
+    <w:p/>
     <w:sectPr>
-      <w:headerReference w:type="default" r:id="rId25"/>
-      <w:footerReference w:type="even" r:id="rId26"/>
-      <w:footerReference w:type="default" r:id="rId27"/>
+      <w:headerReference w:type="default" r:id="rId27"/>
+      <w:footerReference w:type="even" r:id="rId28"/>
+      <w:footerReference w:type="default" r:id="rId29"/>
       <w:pgSz w:w="11906" w:h="16838" w:code="9"/>
       <w:pgMar w:top="720" w:right="720" w:bottom="720" w:left="720" w:header="576" w:footer="432" w:gutter="0"/>
       <w:pgNumType w:start="0"/>

</xml_diff>